<commit_message>
(dirty) dark trader new animation
</commit_message>
<xml_diff>
--- a/Assets/Material_gràfic/Animations/NPC/Viejo/Notas de animación.docx
+++ b/Assets/Material_gràfic/Animations/NPC/Viejo/Notas de animación.docx
@@ -91,7 +91,7 @@
       </w:r>
       <w:r>
         <w:rPr>
-          <w:rFonts w:cs="Courier New" w:hAnsi="Courier New" w:eastAsia="Courier New" w:ascii="Courier New"/>
+          <w:rFonts w:ascii="Courier New" w:cs="Courier New" w:eastAsia="Courier New" w:hAnsi="Courier New"/>
           <w:u w:val="single"/>
           <w:rtl w:val="0"/>
         </w:rPr>
@@ -129,7 +129,7 @@
       </w:r>
       <w:r>
         <w:rPr>
-          <w:rFonts w:cs="Courier New" w:hAnsi="Courier New" w:eastAsia="Courier New" w:ascii="Courier New"/>
+          <w:rFonts w:ascii="Courier New" w:cs="Courier New" w:eastAsia="Courier New" w:hAnsi="Courier New"/>
           <w:u w:val="single"/>
           <w:rtl w:val="0"/>
         </w:rPr>
@@ -143,7 +143,7 @@
       </w:r>
       <w:r>
         <w:rPr>
-          <w:rFonts w:cs="Courier New" w:hAnsi="Courier New" w:eastAsia="Courier New" w:ascii="Courier New"/>
+          <w:rFonts w:ascii="Courier New" w:cs="Courier New" w:eastAsia="Courier New" w:hAnsi="Courier New"/>
           <w:u w:val="single"/>
           <w:rtl w:val="0"/>
         </w:rPr>
@@ -157,7 +157,7 @@
       </w:r>
       <w:r>
         <w:rPr>
-          <w:rFonts w:cs="Courier New" w:hAnsi="Courier New" w:eastAsia="Courier New" w:ascii="Courier New"/>
+          <w:rFonts w:ascii="Courier New" w:cs="Courier New" w:eastAsia="Courier New" w:hAnsi="Courier New"/>
           <w:u w:val="single"/>
           <w:rtl w:val="0"/>
         </w:rPr>
@@ -171,7 +171,7 @@
       </w:r>
       <w:r>
         <w:rPr>
-          <w:rFonts w:cs="Courier New" w:hAnsi="Courier New" w:eastAsia="Courier New" w:ascii="Courier New"/>
+          <w:rFonts w:ascii="Courier New" w:cs="Courier New" w:eastAsia="Courier New" w:hAnsi="Courier New"/>
           <w:u w:val="single"/>
           <w:rtl w:val="0"/>
         </w:rPr>
@@ -185,7 +185,7 @@
       </w:r>
       <w:r>
         <w:rPr>
-          <w:rFonts w:cs="Courier New" w:hAnsi="Courier New" w:eastAsia="Courier New" w:ascii="Courier New"/>
+          <w:rFonts w:ascii="Courier New" w:cs="Courier New" w:eastAsia="Courier New" w:hAnsi="Courier New"/>
           <w:u w:val="single"/>
           <w:rtl w:val="0"/>
         </w:rPr>
@@ -199,7 +199,7 @@
       </w:r>
       <w:r>
         <w:rPr>
-          <w:rFonts w:cs="Courier New" w:hAnsi="Courier New" w:eastAsia="Courier New" w:ascii="Courier New"/>
+          <w:rFonts w:ascii="Courier New" w:cs="Courier New" w:eastAsia="Courier New" w:hAnsi="Courier New"/>
           <w:u w:val="single"/>
           <w:rtl w:val="0"/>
         </w:rPr>
@@ -212,7 +212,7 @@
       </w:pPr>
       <w:r>
         <w:rPr>
-          <w:rFonts w:cs="Courier New" w:hAnsi="Courier New" w:eastAsia="Courier New" w:ascii="Courier New"/>
+          <w:rFonts w:ascii="Courier New" w:cs="Courier New" w:eastAsia="Courier New" w:hAnsi="Courier New"/>
           <w:u w:val="single"/>
           <w:rtl w:val="0"/>
         </w:rPr>
@@ -239,7 +239,7 @@
       </w:r>
       <w:r>
         <w:rPr>
-          <w:rFonts w:cs="Courier New" w:hAnsi="Courier New" w:eastAsia="Courier New" w:ascii="Courier New"/>
+          <w:rFonts w:ascii="Courier New" w:cs="Courier New" w:eastAsia="Courier New" w:hAnsi="Courier New"/>
           <w:u w:val="single"/>
           <w:rtl w:val="0"/>
         </w:rPr>
@@ -253,7 +253,7 @@
       </w:r>
       <w:r>
         <w:rPr>
-          <w:rFonts w:cs="Courier New" w:hAnsi="Courier New" w:eastAsia="Courier New" w:ascii="Courier New"/>
+          <w:rFonts w:ascii="Courier New" w:cs="Courier New" w:eastAsia="Courier New" w:hAnsi="Courier New"/>
           <w:b w:val="1"/>
           <w:rtl w:val="0"/>
         </w:rPr>
@@ -285,7 +285,7 @@
       </w:r>
       <w:r>
         <w:rPr>
-          <w:rFonts w:cs="Courier New" w:hAnsi="Courier New" w:eastAsia="Courier New" w:ascii="Courier New"/>
+          <w:rFonts w:ascii="Courier New" w:cs="Courier New" w:eastAsia="Courier New" w:hAnsi="Courier New"/>
           <w:b w:val="1"/>
           <w:rtl w:val="0"/>
         </w:rPr>
@@ -350,8 +350,9 @@
       </w:r>
     </w:p>
     <w:sectPr>
-      <w:pgSz w:w="12240" w:h="15840"/>
-      <w:pgMar w:left="1440" w:right="1440" w:top="1440" w:bottom="1440"/>
+      <w:pgSz w:h="15840" w:w="12240"/>
+      <w:pgMar w:bottom="1440" w:top="1440" w:left="1440" w:right="1440"/>
+      <w:pgNumType w:start="1"/>
     </w:sectPr>
   </w:body>
 </w:document>
@@ -366,13 +367,14 @@
   <w:docDefaults>
     <w:rPrDefault>
       <w:rPr>
-        <w:rFonts w:cs="Arial" w:hAnsi="Arial" w:eastAsia="Arial" w:ascii="Arial"/>
+        <w:rFonts w:ascii="Arial" w:cs="Arial" w:eastAsia="Arial" w:hAnsi="Arial"/>
         <w:b w:val="0"/>
         <w:i w:val="0"/>
         <w:smallCaps w:val="0"/>
         <w:strike w:val="0"/>
         <w:color w:val="000000"/>
         <w:sz w:val="22"/>
+        <w:szCs w:val="22"/>
         <w:u w:val="none"/>
         <w:vertAlign w:val="baseline"/>
       </w:rPr>
@@ -382,146 +384,154 @@
         <w:keepNext w:val="0"/>
         <w:keepLines w:val="0"/>
         <w:widowControl w:val="1"/>
-        <w:spacing w:lineRule="auto" w:after="0" w:line="276" w:before="0"/>
-        <w:ind w:left="0" w:firstLine="0" w:right="0"/>
+        <w:spacing w:after="0" w:before="0" w:line="276" w:lineRule="auto"/>
+        <w:ind w:left="0" w:right="0" w:firstLine="0"/>
         <w:jc w:val="left"/>
       </w:pPr>
     </w:pPrDefault>
   </w:docDefaults>
-  <w:style w:styleId="Normal" w:type="paragraph" w:default="1">
+  <w:style w:type="paragraph" w:styleId="Normal" w:default="1">
     <w:name w:val="normal"/>
   </w:style>
-  <w:style w:styleId="TableNormal" w:type="table" w:default="1">
+  <w:style w:type="table" w:styleId="TableNormal" w:default="1">
     <w:name w:val="Table Normal"/>
   </w:style>
-  <w:style w:styleId="Heading1" w:type="paragraph">
+  <w:style w:type="paragraph" w:styleId="Heading1">
     <w:name w:val="heading 1"/>
     <w:basedOn w:val="Normal"/>
     <w:next w:val="Normal"/>
     <w:pPr>
       <w:keepNext w:val="1"/>
       <w:keepLines w:val="1"/>
-      <w:spacing w:lineRule="auto" w:after="0" w:before="200"/>
-      <w:contextualSpacing w:val="1"/>
-    </w:pPr>
-    <w:rPr>
-      <w:rFonts w:cs="Trebuchet MS" w:hAnsi="Trebuchet MS" w:eastAsia="Trebuchet MS" w:ascii="Trebuchet MS"/>
+      <w:spacing w:after="0" w:before="200" w:lineRule="auto"/>
+      <w:contextualSpacing w:val="1"/>
+    </w:pPr>
+    <w:rPr>
+      <w:rFonts w:ascii="Trebuchet MS" w:cs="Trebuchet MS" w:eastAsia="Trebuchet MS" w:hAnsi="Trebuchet MS"/>
       <w:sz w:val="32"/>
-    </w:rPr>
-  </w:style>
-  <w:style w:styleId="Heading2" w:type="paragraph">
+      <w:szCs w:val="32"/>
+    </w:rPr>
+  </w:style>
+  <w:style w:type="paragraph" w:styleId="Heading2">
     <w:name w:val="heading 2"/>
     <w:basedOn w:val="Normal"/>
     <w:next w:val="Normal"/>
     <w:pPr>
       <w:keepNext w:val="1"/>
       <w:keepLines w:val="1"/>
-      <w:spacing w:lineRule="auto" w:after="0" w:before="200"/>
-      <w:contextualSpacing w:val="1"/>
-    </w:pPr>
-    <w:rPr>
-      <w:rFonts w:cs="Trebuchet MS" w:hAnsi="Trebuchet MS" w:eastAsia="Trebuchet MS" w:ascii="Trebuchet MS"/>
+      <w:spacing w:after="0" w:before="200" w:lineRule="auto"/>
+      <w:contextualSpacing w:val="1"/>
+    </w:pPr>
+    <w:rPr>
+      <w:rFonts w:ascii="Trebuchet MS" w:cs="Trebuchet MS" w:eastAsia="Trebuchet MS" w:hAnsi="Trebuchet MS"/>
       <w:b w:val="1"/>
       <w:sz w:val="26"/>
-    </w:rPr>
-  </w:style>
-  <w:style w:styleId="Heading3" w:type="paragraph">
+      <w:szCs w:val="26"/>
+    </w:rPr>
+  </w:style>
+  <w:style w:type="paragraph" w:styleId="Heading3">
     <w:name w:val="heading 3"/>
     <w:basedOn w:val="Normal"/>
     <w:next w:val="Normal"/>
     <w:pPr>
       <w:keepNext w:val="1"/>
       <w:keepLines w:val="1"/>
-      <w:spacing w:lineRule="auto" w:after="0" w:before="160"/>
-      <w:contextualSpacing w:val="1"/>
-    </w:pPr>
-    <w:rPr>
-      <w:rFonts w:cs="Trebuchet MS" w:hAnsi="Trebuchet MS" w:eastAsia="Trebuchet MS" w:ascii="Trebuchet MS"/>
+      <w:spacing w:after="0" w:before="160" w:lineRule="auto"/>
+      <w:contextualSpacing w:val="1"/>
+    </w:pPr>
+    <w:rPr>
+      <w:rFonts w:ascii="Trebuchet MS" w:cs="Trebuchet MS" w:eastAsia="Trebuchet MS" w:hAnsi="Trebuchet MS"/>
       <w:b w:val="1"/>
       <w:color w:val="666666"/>
       <w:sz w:val="24"/>
-    </w:rPr>
-  </w:style>
-  <w:style w:styleId="Heading4" w:type="paragraph">
+      <w:szCs w:val="24"/>
+    </w:rPr>
+  </w:style>
+  <w:style w:type="paragraph" w:styleId="Heading4">
     <w:name w:val="heading 4"/>
     <w:basedOn w:val="Normal"/>
     <w:next w:val="Normal"/>
     <w:pPr>
       <w:keepNext w:val="1"/>
       <w:keepLines w:val="1"/>
-      <w:spacing w:lineRule="auto" w:after="0" w:before="160"/>
-      <w:contextualSpacing w:val="1"/>
-    </w:pPr>
-    <w:rPr>
-      <w:rFonts w:cs="Trebuchet MS" w:hAnsi="Trebuchet MS" w:eastAsia="Trebuchet MS" w:ascii="Trebuchet MS"/>
+      <w:spacing w:after="0" w:before="160" w:lineRule="auto"/>
+      <w:contextualSpacing w:val="1"/>
+    </w:pPr>
+    <w:rPr>
+      <w:rFonts w:ascii="Trebuchet MS" w:cs="Trebuchet MS" w:eastAsia="Trebuchet MS" w:hAnsi="Trebuchet MS"/>
       <w:color w:val="666666"/>
       <w:sz w:val="22"/>
+      <w:szCs w:val="22"/>
       <w:u w:val="single"/>
     </w:rPr>
   </w:style>
-  <w:style w:styleId="Heading5" w:type="paragraph">
+  <w:style w:type="paragraph" w:styleId="Heading5">
     <w:name w:val="heading 5"/>
     <w:basedOn w:val="Normal"/>
     <w:next w:val="Normal"/>
     <w:pPr>
       <w:keepNext w:val="1"/>
       <w:keepLines w:val="1"/>
-      <w:spacing w:lineRule="auto" w:after="0" w:before="160"/>
-      <w:contextualSpacing w:val="1"/>
-    </w:pPr>
-    <w:rPr>
-      <w:rFonts w:cs="Trebuchet MS" w:hAnsi="Trebuchet MS" w:eastAsia="Trebuchet MS" w:ascii="Trebuchet MS"/>
+      <w:spacing w:after="0" w:before="160" w:lineRule="auto"/>
+      <w:contextualSpacing w:val="1"/>
+    </w:pPr>
+    <w:rPr>
+      <w:rFonts w:ascii="Trebuchet MS" w:cs="Trebuchet MS" w:eastAsia="Trebuchet MS" w:hAnsi="Trebuchet MS"/>
       <w:color w:val="666666"/>
       <w:sz w:val="22"/>
-    </w:rPr>
-  </w:style>
-  <w:style w:styleId="Heading6" w:type="paragraph">
+      <w:szCs w:val="22"/>
+    </w:rPr>
+  </w:style>
+  <w:style w:type="paragraph" w:styleId="Heading6">
     <w:name w:val="heading 6"/>
     <w:basedOn w:val="Normal"/>
     <w:next w:val="Normal"/>
     <w:pPr>
       <w:keepNext w:val="1"/>
       <w:keepLines w:val="1"/>
-      <w:spacing w:lineRule="auto" w:after="0" w:before="160"/>
-      <w:contextualSpacing w:val="1"/>
-    </w:pPr>
-    <w:rPr>
-      <w:rFonts w:cs="Trebuchet MS" w:hAnsi="Trebuchet MS" w:eastAsia="Trebuchet MS" w:ascii="Trebuchet MS"/>
+      <w:spacing w:after="0" w:before="160" w:lineRule="auto"/>
+      <w:contextualSpacing w:val="1"/>
+    </w:pPr>
+    <w:rPr>
+      <w:rFonts w:ascii="Trebuchet MS" w:cs="Trebuchet MS" w:eastAsia="Trebuchet MS" w:hAnsi="Trebuchet MS"/>
       <w:i w:val="1"/>
       <w:color w:val="666666"/>
       <w:sz w:val="22"/>
-    </w:rPr>
-  </w:style>
-  <w:style w:styleId="Title" w:type="paragraph">
+      <w:szCs w:val="22"/>
+    </w:rPr>
+  </w:style>
+  <w:style w:type="paragraph" w:styleId="Title">
     <w:name w:val="Title"/>
     <w:basedOn w:val="Normal"/>
     <w:next w:val="Normal"/>
     <w:pPr>
       <w:keepNext w:val="1"/>
       <w:keepLines w:val="1"/>
-      <w:spacing w:lineRule="auto" w:after="0" w:before="0"/>
-      <w:contextualSpacing w:val="1"/>
-    </w:pPr>
-    <w:rPr>
-      <w:rFonts w:cs="Trebuchet MS" w:hAnsi="Trebuchet MS" w:eastAsia="Trebuchet MS" w:ascii="Trebuchet MS"/>
+      <w:spacing w:after="0" w:before="0" w:lineRule="auto"/>
+      <w:contextualSpacing w:val="1"/>
+    </w:pPr>
+    <w:rPr>
+      <w:rFonts w:ascii="Trebuchet MS" w:cs="Trebuchet MS" w:eastAsia="Trebuchet MS" w:hAnsi="Trebuchet MS"/>
       <w:sz w:val="42"/>
-    </w:rPr>
-  </w:style>
-  <w:style w:styleId="Subtitle" w:type="paragraph">
+      <w:szCs w:val="42"/>
+    </w:rPr>
+  </w:style>
+  <w:style w:type="paragraph" w:styleId="Subtitle">
     <w:name w:val="Subtitle"/>
     <w:basedOn w:val="Normal"/>
     <w:next w:val="Normal"/>
     <w:pPr>
       <w:keepNext w:val="1"/>
       <w:keepLines w:val="1"/>
-      <w:spacing w:lineRule="auto" w:after="200" w:before="0"/>
-      <w:contextualSpacing w:val="1"/>
-    </w:pPr>
-    <w:rPr>
-      <w:rFonts w:cs="Trebuchet MS" w:hAnsi="Trebuchet MS" w:eastAsia="Trebuchet MS" w:ascii="Trebuchet MS"/>
+      <w:spacing w:after="200" w:before="0" w:lineRule="auto"/>
+      <w:contextualSpacing w:val="1"/>
+    </w:pPr>
+    <w:rPr>
+      <w:rFonts w:ascii="Trebuchet MS" w:cs="Trebuchet MS" w:eastAsia="Trebuchet MS" w:hAnsi="Trebuchet MS"/>
       <w:i w:val="1"/>
       <w:color w:val="666666"/>
       <w:sz w:val="26"/>
+      <w:szCs w:val="26"/>
     </w:rPr>
   </w:style>
 </w:styles>

</xml_diff>